<commit_message>
Update parent with social links
</commit_message>
<xml_diff>
--- a/parent/ChiranjiveeThakurResume.docx
+++ b/parent/ChiranjiveeThakurResume.docx
@@ -328,7 +328,7 @@
           <w:noProof/>
         </w:rPr>
         <w:pict>
-          <v:line id="_x0000_s1027" style="position:absolute;z-index:-3" from="-5.4pt,1.2pt" to="509.4pt,1.2pt" o:allowincell="f" strokeweight=".48pt"/>
+          <v:line id="_x0000_s1027" style="position:absolute;z-index:-4" from="-5.4pt,1.2pt" to="509.4pt,1.2pt" o:allowincell="f" strokeweight=".48pt"/>
         </w:pict>
       </w:r>
     </w:p>
@@ -383,15 +383,7 @@
           <w:szCs w:val="24"/>
         </w:rPr>
         <w:tab/>
-        <w:t xml:space="preserve">   </w:t>
-      </w:r>
-      <w:r>
-        <w:rPr>
-          <w:rFonts w:ascii="Times New Roman" w:hAnsi="Times New Roman"/>
-          <w:sz w:val="24"/>
-          <w:szCs w:val="24"/>
-        </w:rPr>
-        <w:t xml:space="preserve">      </w:t>
+        <w:t xml:space="preserve">         </w:t>
       </w:r>
       <w:r>
         <w:rPr>
@@ -401,27 +393,7 @@
           <w:sz w:val="21"/>
           <w:szCs w:val="21"/>
         </w:rPr>
-        <w:t>Jun 2018</w:t>
-      </w:r>
-      <w:r>
-        <w:rPr>
-          <w:rFonts w:cs="Calibri"/>
-          <w:b/>
-          <w:bCs/>
-          <w:sz w:val="21"/>
-          <w:szCs w:val="21"/>
-        </w:rPr>
-        <w:t xml:space="preserve"> – </w:t>
-      </w:r>
-      <w:r>
-        <w:rPr>
-          <w:rFonts w:cs="Calibri"/>
-          <w:b/>
-          <w:bCs/>
-          <w:sz w:val="21"/>
-          <w:szCs w:val="21"/>
-        </w:rPr>
-        <w:t>Now</w:t>
+        <w:t>Jun 2018 – Now</w:t>
       </w:r>
     </w:p>
     <w:p>
@@ -626,14 +598,7 @@
           <w:rFonts w:cs="Calibri"/>
           <w:b/>
         </w:rPr>
-        <w:t>Stub Connector</w:t>
-      </w:r>
-      <w:r>
-        <w:rPr>
-          <w:rFonts w:cs="Calibri"/>
-          <w:b/>
-        </w:rPr>
-        <w:t xml:space="preserve"> – </w:t>
+        <w:t xml:space="preserve">Stub Connector – </w:t>
       </w:r>
       <w:r>
         <w:rPr>
@@ -685,8 +650,6 @@
         </w:rPr>
         <w:t xml:space="preserve"> </w:t>
       </w:r>
-      <w:bookmarkStart w:id="0" w:name="_GoBack"/>
-      <w:bookmarkEnd w:id="0"/>
       <w:r>
         <w:rPr>
           <w:rFonts w:cs="Calibri"/>
@@ -2024,7 +1987,7 @@
           <w:noProof/>
         </w:rPr>
         <w:pict>
-          <v:line id="_x0000_s1029" style="position:absolute;z-index:-6" from="-5.4pt,1.35pt" to="509.4pt,1.35pt" o:allowincell="f" strokeweight=".16931mm"/>
+          <v:line id="_x0000_s1029" style="position:absolute;z-index:-7" from="-5.4pt,1.35pt" to="509.4pt,1.35pt" o:allowincell="f" strokeweight=".16931mm"/>
         </w:pict>
       </w:r>
     </w:p>
@@ -2122,6 +2085,7 @@
         <w:jc w:val="both"/>
         <w:rPr>
           <w:rFonts w:ascii="Arial" w:hAnsi="Arial" w:cs="Arial"/>
+          <w:b/>
           <w:color w:val="000066"/>
           <w:sz w:val="12"/>
           <w:szCs w:val="12"/>
@@ -2133,6 +2097,64 @@
           <w:b/>
           <w:bCs/>
         </w:rPr>
+        <w:t>Udemy Instructor:</w:t>
+      </w:r>
+      <w:r>
+        <w:rPr>
+          <w:rFonts w:ascii="Arial" w:hAnsi="Arial" w:cs="Arial"/>
+          <w:color w:val="000066"/>
+          <w:sz w:val="12"/>
+          <w:szCs w:val="12"/>
+        </w:rPr>
+        <w:t xml:space="preserve"> </w:t>
+      </w:r>
+      <w:r>
+        <w:rPr>
+          <w:rFonts w:cs="Calibri"/>
+        </w:rPr>
+        <w:t xml:space="preserve">3 Video courses on Design Patterns with over </w:t>
+      </w:r>
+      <w:r>
+        <w:rPr>
+          <w:rFonts w:cs="Calibri"/>
+          <w:b/>
+        </w:rPr>
+        <w:t>5000+ students.</w:t>
+      </w:r>
+      <w:bookmarkStart w:id="0" w:name="_GoBack"/>
+      <w:bookmarkEnd w:id="0"/>
+    </w:p>
+    <w:p>
+      <w:pPr>
+        <w:widowControl w:val="0"/>
+        <w:numPr>
+          <w:ilvl w:val="0"/>
+          <w:numId w:val="3"/>
+        </w:numPr>
+        <w:tabs>
+          <w:tab w:val="clear" w:pos="720"/>
+          <w:tab w:val="num" w:pos="260"/>
+        </w:tabs>
+        <w:overflowPunct w:val="0"/>
+        <w:autoSpaceDE w:val="0"/>
+        <w:autoSpaceDN w:val="0"/>
+        <w:adjustRightInd w:val="0"/>
+        <w:spacing w:after="0" w:line="240" w:lineRule="auto"/>
+        <w:ind w:left="260" w:hanging="188"/>
+        <w:jc w:val="both"/>
+        <w:rPr>
+          <w:rFonts w:ascii="Arial" w:hAnsi="Arial" w:cs="Arial"/>
+          <w:color w:val="000066"/>
+          <w:sz w:val="12"/>
+          <w:szCs w:val="12"/>
+        </w:rPr>
+      </w:pPr>
+      <w:r>
+        <w:rPr>
+          <w:rFonts w:cs="Calibri"/>
+          <w:b/>
+          <w:bCs/>
+        </w:rPr>
         <w:t xml:space="preserve">Competitive Programming: </w:t>
       </w:r>
       <w:r>
@@ -2226,7 +2248,7 @@
           <w:noProof/>
         </w:rPr>
         <w:pict>
-          <v:line id="_x0000_s1030" style="position:absolute;z-index:-5" from="-5.4pt,1.4pt" to="509.4pt,1.4pt" o:allowincell="f" strokeweight=".48pt"/>
+          <v:line id="_x0000_s1030" style="position:absolute;z-index:-6" from="-5.4pt,1.4pt" to="509.4pt,1.4pt" o:allowincell="f" strokeweight=".48pt"/>
         </w:pict>
       </w:r>
     </w:p>
@@ -2452,7 +2474,7 @@
           <w:noProof/>
         </w:rPr>
         <w:pict>
-          <v:line id="_x0000_s1031" style="position:absolute;z-index:-4" from="-5.4pt,1.4pt" to="509.4pt,1.4pt" o:allowincell="f" strokeweight=".16967mm"/>
+          <v:line id="_x0000_s1031" style="position:absolute;z-index:-5" from="-5.4pt,1.4pt" to="509.4pt,1.4pt" o:allowincell="f" strokeweight=".16967mm"/>
         </w:pict>
       </w:r>
     </w:p>
@@ -2885,6 +2907,7 @@
           <w:b/>
           <w:bCs/>
         </w:rPr>
+        <w:lastRenderedPageBreak/>
         <w:t>E</w:t>
       </w:r>
       <w:r>
@@ -2916,7 +2939,7 @@
           <w:noProof/>
         </w:rPr>
         <w:pict>
-          <v:line id="_x0000_s1032" style="position:absolute;z-index:-2" from="-5.4pt,1.35pt" to="509.4pt,1.35pt" o:allowincell="f" strokeweight=".16931mm"/>
+          <v:line id="_x0000_s1032" style="position:absolute;z-index:-3" from="-5.4pt,1.35pt" to="509.4pt,1.35pt" o:allowincell="f" strokeweight=".16931mm"/>
         </w:pict>
       </w:r>
     </w:p>
@@ -2943,7 +2966,6 @@
           <w:b/>
           <w:bCs/>
         </w:rPr>
-        <w:lastRenderedPageBreak/>
         <w:t>Ambala, IN</w:t>
       </w:r>
       <w:r>
@@ -3254,7 +3276,7 @@
           <w:noProof/>
         </w:rPr>
         <w:pict>
-          <v:line id="_x0000_s1035" style="position:absolute;z-index:-1" from="-5.4pt,1.35pt" to="509.4pt,1.35pt" o:allowincell="f" strokeweight=".16931mm"/>
+          <v:line id="_x0000_s1035" style="position:absolute;z-index:-2" from="-5.4pt,1.35pt" to="509.4pt,1.35pt" o:allowincell="f" strokeweight=".16931mm"/>
         </w:pict>
       </w:r>
     </w:p>
@@ -3266,74 +3288,80 @@
         <w:autoSpaceDN w:val="0"/>
         <w:adjustRightInd w:val="0"/>
         <w:spacing w:after="0" w:line="240" w:lineRule="auto"/>
+        <w:rPr>
+          <w:rFonts w:cs="Calibri"/>
+        </w:rPr>
+      </w:pPr>
+      <w:r>
+        <w:rPr>
+          <w:rFonts w:cs="Calibri"/>
+          <w:b/>
+        </w:rPr>
+        <w:t>Date of birth</w:t>
+      </w:r>
+      <w:r>
+        <w:rPr>
+          <w:rFonts w:cs="Calibri"/>
+        </w:rPr>
+        <w:t xml:space="preserve">: 4/Dec/1995 </w:t>
+      </w:r>
+      <w:r>
+        <w:rPr>
+          <w:rFonts w:cs="Calibri"/>
+        </w:rPr>
+        <w:tab/>
+      </w:r>
+      <w:r>
+        <w:rPr>
+          <w:rFonts w:cs="Calibri"/>
+        </w:rPr>
+        <w:tab/>
+      </w:r>
+      <w:r>
+        <w:rPr>
+          <w:rFonts w:cs="Calibri"/>
+        </w:rPr>
+        <w:t xml:space="preserve">      </w:t>
+      </w:r>
+      <w:r>
+        <w:rPr>
+          <w:rFonts w:cs="Calibri"/>
+          <w:b/>
+        </w:rPr>
+        <w:t>Languages</w:t>
+      </w:r>
+      <w:r>
+        <w:rPr>
+          <w:rFonts w:cs="Calibri"/>
+        </w:rPr>
+        <w:t>: English, Hindi</w:t>
+      </w:r>
+      <w:r>
+        <w:rPr>
+          <w:rFonts w:cs="Calibri"/>
+        </w:rPr>
+        <w:tab/>
+      </w:r>
+      <w:r>
+        <w:rPr>
+          <w:rFonts w:cs="Calibri"/>
+        </w:rPr>
+        <w:tab/>
+      </w:r>
+      <w:r>
+        <w:rPr>
+          <w:rFonts w:cs="Calibri"/>
+        </w:rPr>
+        <w:tab/>
+      </w:r>
+      <w:r>
         <w:rPr>
           <w:rFonts w:ascii="Arial" w:hAnsi="Arial" w:cs="Arial"/>
           <w:color w:val="000066"/>
           <w:sz w:val="12"/>
           <w:szCs w:val="12"/>
         </w:rPr>
-      </w:pPr>
-      <w:r>
-        <w:rPr>
-          <w:rFonts w:cs="Calibri"/>
-          <w:b/>
-        </w:rPr>
-        <w:t>Date of birth</w:t>
-      </w:r>
-      <w:r>
-        <w:rPr>
-          <w:rFonts w:cs="Calibri"/>
-        </w:rPr>
-        <w:t xml:space="preserve">: 4/Dec/1995 </w:t>
-      </w:r>
-      <w:r>
-        <w:rPr>
-          <w:rFonts w:cs="Calibri"/>
-        </w:rPr>
-        <w:tab/>
-      </w:r>
-      <w:r>
-        <w:rPr>
-          <w:rFonts w:cs="Calibri"/>
-        </w:rPr>
-        <w:tab/>
-      </w:r>
-      <w:r>
-        <w:rPr>
-          <w:rFonts w:cs="Calibri"/>
-        </w:rPr>
-        <w:t xml:space="preserve">      </w:t>
-      </w:r>
-      <w:r>
-        <w:rPr>
-          <w:rFonts w:cs="Calibri"/>
-          <w:b/>
-        </w:rPr>
-        <w:t>Languages</w:t>
-      </w:r>
-      <w:r>
-        <w:rPr>
-          <w:rFonts w:cs="Calibri"/>
-        </w:rPr>
-        <w:t>: English, Hindi</w:t>
-      </w:r>
-      <w:r>
-        <w:rPr>
-          <w:rFonts w:cs="Calibri"/>
-        </w:rPr>
-        <w:tab/>
-      </w:r>
-      <w:r>
-        <w:rPr>
-          <w:rFonts w:cs="Calibri"/>
-        </w:rPr>
-        <w:tab/>
-      </w:r>
-      <w:r>
-        <w:rPr>
-          <w:rFonts w:cs="Calibri"/>
-        </w:rPr>
-        <w:tab/>
+        <w:t xml:space="preserve"> </w:t>
       </w:r>
       <w:r>
         <w:rPr>
@@ -3342,30 +3370,315 @@
           <w:sz w:val="12"/>
           <w:szCs w:val="12"/>
         </w:rPr>
-        <w:t xml:space="preserve"> </w:t>
-      </w:r>
-      <w:r>
+        <w:t xml:space="preserve">             </w:t>
+      </w:r>
+      <w:r>
+        <w:rPr>
+          <w:rFonts w:cs="Calibri"/>
+          <w:b/>
+        </w:rPr>
+        <w:t>Nationality:</w:t>
+      </w:r>
+      <w:r>
+        <w:rPr>
+          <w:rFonts w:cs="Calibri"/>
+        </w:rPr>
+        <w:t xml:space="preserve"> Indian</w:t>
+      </w:r>
+    </w:p>
+    <w:p>
+      <w:pPr>
+        <w:widowControl w:val="0"/>
+        <w:overflowPunct w:val="0"/>
+        <w:autoSpaceDE w:val="0"/>
+        <w:autoSpaceDN w:val="0"/>
+        <w:adjustRightInd w:val="0"/>
+        <w:spacing w:after="0" w:line="240" w:lineRule="auto"/>
+        <w:rPr>
+          <w:rFonts w:cs="Calibri"/>
+          <w:sz w:val="6"/>
+        </w:rPr>
+      </w:pPr>
+    </w:p>
+    <w:p>
+      <w:pPr>
+        <w:widowControl w:val="0"/>
+        <w:overflowPunct w:val="0"/>
+        <w:autoSpaceDE w:val="0"/>
+        <w:autoSpaceDN w:val="0"/>
+        <w:adjustRightInd w:val="0"/>
+        <w:spacing w:after="0" w:line="240" w:lineRule="auto"/>
+        <w:jc w:val="both"/>
         <w:rPr>
           <w:rFonts w:ascii="Arial" w:hAnsi="Arial" w:cs="Arial"/>
           <w:color w:val="000066"/>
           <w:sz w:val="12"/>
           <w:szCs w:val="12"/>
         </w:rPr>
-        <w:t xml:space="preserve">             </w:t>
-      </w:r>
-      <w:r>
-        <w:rPr>
-          <w:rFonts w:cs="Calibri"/>
-          <w:b/>
-        </w:rPr>
-        <w:t>Nationality:</w:t>
-      </w:r>
-      <w:r>
-        <w:rPr>
-          <w:rFonts w:cs="Calibri"/>
-        </w:rPr>
-        <w:t xml:space="preserve"> Indian</w:t>
-      </w:r>
+      </w:pPr>
+      <w:r>
+        <w:rPr>
+          <w:rFonts w:cs="Calibri"/>
+          <w:b/>
+          <w:bCs/>
+        </w:rPr>
+        <w:t>S</w:t>
+      </w:r>
+      <w:r>
+        <w:rPr>
+          <w:rFonts w:cs="Calibri"/>
+          <w:b/>
+          <w:bCs/>
+          <w:sz w:val="18"/>
+          <w:szCs w:val="18"/>
+        </w:rPr>
+        <w:t>OCIAL</w:t>
+      </w:r>
+      <w:r>
+        <w:rPr>
+          <w:rFonts w:cs="Calibri"/>
+          <w:b/>
+          <w:bCs/>
+        </w:rPr>
+        <w:t xml:space="preserve"> P</w:t>
+      </w:r>
+      <w:r>
+        <w:rPr>
+          <w:rFonts w:cs="Calibri"/>
+          <w:b/>
+          <w:bCs/>
+          <w:sz w:val="18"/>
+          <w:szCs w:val="18"/>
+        </w:rPr>
+        <w:t>ROFILES</w:t>
+      </w:r>
+    </w:p>
+    <w:p>
+      <w:pPr>
+        <w:widowControl w:val="0"/>
+        <w:autoSpaceDE w:val="0"/>
+        <w:autoSpaceDN w:val="0"/>
+        <w:adjustRightInd w:val="0"/>
+        <w:spacing w:after="0" w:line="26" w:lineRule="exact"/>
+        <w:rPr>
+          <w:rFonts w:ascii="Times New Roman" w:hAnsi="Times New Roman"/>
+          <w:sz w:val="24"/>
+          <w:szCs w:val="24"/>
+        </w:rPr>
+      </w:pPr>
+      <w:r>
+        <w:rPr>
+          <w:noProof/>
+        </w:rPr>
+        <w:pict>
+          <v:line id="_x0000_s1036" style="position:absolute;z-index:-1" from="-5.4pt,1.35pt" to="509.4pt,1.35pt" o:allowincell="f" strokeweight=".16931mm"/>
+        </w:pict>
+      </w:r>
+    </w:p>
+    <w:p>
+      <w:pPr>
+        <w:widowControl w:val="0"/>
+        <w:overflowPunct w:val="0"/>
+        <w:autoSpaceDE w:val="0"/>
+        <w:autoSpaceDN w:val="0"/>
+        <w:adjustRightInd w:val="0"/>
+        <w:spacing w:after="0" w:line="240" w:lineRule="auto"/>
+        <w:rPr>
+          <w:rFonts w:cs="Calibri"/>
+        </w:rPr>
+      </w:pPr>
+      <w:r>
+        <w:rPr>
+          <w:rFonts w:cs="Calibri"/>
+          <w:b/>
+        </w:rPr>
+        <w:t>GitHub</w:t>
+      </w:r>
+      <w:r>
+        <w:rPr>
+          <w:rFonts w:cs="Calibri"/>
+        </w:rPr>
+        <w:t xml:space="preserve">: </w:t>
+      </w:r>
+      <w:hyperlink r:id="rId7" w:history="1">
+        <w:r>
+          <w:rPr>
+            <w:rStyle w:val="Hyperlink"/>
+            <w:rFonts w:cs="Calibri"/>
+          </w:rPr>
+          <w:t>http://www.github.com/Chiranjivee</w:t>
+        </w:r>
+      </w:hyperlink>
+    </w:p>
+    <w:p>
+      <w:pPr>
+        <w:widowControl w:val="0"/>
+        <w:overflowPunct w:val="0"/>
+        <w:autoSpaceDE w:val="0"/>
+        <w:autoSpaceDN w:val="0"/>
+        <w:adjustRightInd w:val="0"/>
+        <w:spacing w:after="0" w:line="240" w:lineRule="auto"/>
+        <w:rPr>
+          <w:rFonts w:cs="Calibri"/>
+        </w:rPr>
+      </w:pPr>
+      <w:r>
+        <w:rPr>
+          <w:rFonts w:cs="Calibri"/>
+          <w:b/>
+        </w:rPr>
+        <w:t>Udemy</w:t>
+      </w:r>
+      <w:r>
+        <w:rPr>
+          <w:rFonts w:cs="Calibri"/>
+        </w:rPr>
+        <w:t xml:space="preserve">: </w:t>
+      </w:r>
+      <w:hyperlink r:id="rId8" w:history="1">
+        <w:r>
+          <w:rPr>
+            <w:rStyle w:val="Hyperlink"/>
+            <w:rFonts w:cs="Calibri"/>
+          </w:rPr>
+          <w:t>https://www.udemy.com/user/chiranjivee-thakur/</w:t>
+        </w:r>
+      </w:hyperlink>
+    </w:p>
+    <w:p>
+      <w:pPr>
+        <w:widowControl w:val="0"/>
+        <w:overflowPunct w:val="0"/>
+        <w:autoSpaceDE w:val="0"/>
+        <w:autoSpaceDN w:val="0"/>
+        <w:adjustRightInd w:val="0"/>
+        <w:spacing w:after="0" w:line="240" w:lineRule="auto"/>
+        <w:rPr>
+          <w:rFonts w:cs="Calibri"/>
+        </w:rPr>
+      </w:pPr>
+      <w:r>
+        <w:rPr>
+          <w:rFonts w:cs="Calibri"/>
+          <w:b/>
+        </w:rPr>
+        <w:t>Twitter</w:t>
+      </w:r>
+      <w:r>
+        <w:rPr>
+          <w:rFonts w:cs="Calibri"/>
+        </w:rPr>
+        <w:t xml:space="preserve">: </w:t>
+      </w:r>
+      <w:hyperlink r:id="rId9" w:history="1">
+        <w:r>
+          <w:rPr>
+            <w:rStyle w:val="Hyperlink"/>
+            <w:rFonts w:cs="Calibri"/>
+          </w:rPr>
+          <w:t>http://www.twitter.com/cjthecipher</w:t>
+        </w:r>
+      </w:hyperlink>
+    </w:p>
+    <w:p>
+      <w:pPr>
+        <w:widowControl w:val="0"/>
+        <w:overflowPunct w:val="0"/>
+        <w:autoSpaceDE w:val="0"/>
+        <w:autoSpaceDN w:val="0"/>
+        <w:adjustRightInd w:val="0"/>
+        <w:spacing w:after="0" w:line="240" w:lineRule="auto"/>
+        <w:rPr>
+          <w:rFonts w:cs="Calibri"/>
+        </w:rPr>
+      </w:pPr>
+      <w:r>
+        <w:rPr>
+          <w:rFonts w:cs="Calibri"/>
+          <w:b/>
+        </w:rPr>
+        <w:t>LinkedIn</w:t>
+      </w:r>
+      <w:r>
+        <w:rPr>
+          <w:rFonts w:cs="Calibri"/>
+          <w:b/>
+        </w:rPr>
+        <w:t>:</w:t>
+      </w:r>
+      <w:r>
+        <w:rPr>
+          <w:rFonts w:cs="Calibri"/>
+        </w:rPr>
+        <w:t xml:space="preserve"> </w:t>
+      </w:r>
+      <w:hyperlink r:id="rId10" w:history="1">
+        <w:r>
+          <w:rPr>
+            <w:rStyle w:val="Hyperlink"/>
+            <w:rFonts w:cs="Calibri"/>
+          </w:rPr>
+          <w:t>http://www.linkedin.com/in/chiranjivee</w:t>
+        </w:r>
+      </w:hyperlink>
+    </w:p>
+    <w:p>
+      <w:pPr>
+        <w:widowControl w:val="0"/>
+        <w:overflowPunct w:val="0"/>
+        <w:autoSpaceDE w:val="0"/>
+        <w:autoSpaceDN w:val="0"/>
+        <w:adjustRightInd w:val="0"/>
+        <w:spacing w:after="0" w:line="240" w:lineRule="auto"/>
+        <w:rPr>
+          <w:rFonts w:cs="Calibri"/>
+        </w:rPr>
+      </w:pPr>
+      <w:r>
+        <w:rPr>
+          <w:rFonts w:cs="Calibri"/>
+          <w:b/>
+        </w:rPr>
+        <w:t>Stack Overflow</w:t>
+      </w:r>
+      <w:r>
+        <w:rPr>
+          <w:rFonts w:cs="Calibri"/>
+          <w:b/>
+        </w:rPr>
+        <w:t>:</w:t>
+      </w:r>
+      <w:r>
+        <w:rPr>
+          <w:rFonts w:cs="Calibri"/>
+        </w:rPr>
+        <w:t xml:space="preserve"> </w:t>
+      </w:r>
+      <w:hyperlink r:id="rId11" w:history="1">
+        <w:r>
+          <w:rPr>
+            <w:rStyle w:val="Hyperlink"/>
+            <w:rFonts w:cs="Calibri"/>
+          </w:rPr>
+          <w:t>http://www.stackoverflow.com/users/4912803/chiranjivee-thakur/</w:t>
+        </w:r>
+      </w:hyperlink>
+    </w:p>
+    <w:p>
+      <w:pPr>
+        <w:widowControl w:val="0"/>
+        <w:overflowPunct w:val="0"/>
+        <w:autoSpaceDE w:val="0"/>
+        <w:autoSpaceDN w:val="0"/>
+        <w:adjustRightInd w:val="0"/>
+        <w:spacing w:after="0" w:line="240" w:lineRule="auto"/>
+        <w:rPr>
+          <w:rFonts w:ascii="Arial" w:hAnsi="Arial" w:cs="Arial"/>
+          <w:color w:val="000066"/>
+          <w:sz w:val="12"/>
+          <w:szCs w:val="12"/>
+        </w:rPr>
+      </w:pPr>
     </w:p>
     <w:sectPr>
       <w:type w:val="continuous"/>

</xml_diff>